<commit_message>
maven cucumber java project execution
maven cucumber java project execution
</commit_message>
<xml_diff>
--- a/README.docx
+++ b/README.docx
@@ -557,8 +557,6 @@
         </w:rPr>
         <w:t xml:space="preserve">Project Structure </w:t>
       </w:r>
-      <w:bookmarkStart w:id="0" w:name="_GoBack"/>
-      <w:bookmarkEnd w:id="0"/>
       <w:r>
         <w:rPr>
           <w:rFonts w:cstheme="minorHAnsi"/>
@@ -968,6 +966,16 @@
           <w:szCs w:val="20"/>
           <w:lang w:val="en-US" w:eastAsia="en-IN"/>
         </w:rPr>
+        <w:t>maven</w:t>
+      </w:r>
+      <w:r>
+        <w:rPr>
+          <w:rFonts w:eastAsia="Times New Roman" w:cstheme="minorHAnsi"/>
+          <w:color w:val="666666"/>
+          <w:sz w:val="20"/>
+          <w:szCs w:val="20"/>
+          <w:lang w:val="en-US" w:eastAsia="en-IN"/>
+        </w:rPr>
         <w:t>cucumber</w:t>
       </w:r>
     </w:p>
@@ -1306,7 +1314,29 @@
           <w:szCs w:val="20"/>
           <w:lang w:val="en-US" w:eastAsia="en-IN"/>
         </w:rPr>
-        <w:t>samplecucumber</w:t>
+        <w:t>sample</w:t>
+      </w:r>
+      <w:r>
+        <w:rPr>
+          <w:rFonts w:eastAsia="Times New Roman" w:cstheme="minorHAnsi"/>
+          <w:color w:val="666666"/>
+          <w:sz w:val="20"/>
+          <w:szCs w:val="20"/>
+          <w:lang w:val="en-US" w:eastAsia="en-IN"/>
+        </w:rPr>
+        <w:t>maven</w:t>
+      </w:r>
+      <w:bookmarkStart w:id="0" w:name="_GoBack"/>
+      <w:bookmarkEnd w:id="0"/>
+      <w:r>
+        <w:rPr>
+          <w:rFonts w:eastAsia="Times New Roman" w:cstheme="minorHAnsi"/>
+          <w:color w:val="666666"/>
+          <w:sz w:val="20"/>
+          <w:szCs w:val="20"/>
+          <w:lang w:val="en-US" w:eastAsia="en-IN"/>
+        </w:rPr>
+        <w:t>cucumber</w:t>
       </w:r>
     </w:p>
     <w:p>
@@ -10307,7 +10337,7 @@
 </file>
 
 <file path=customXml/itemProps1.xml><?xml version="1.0" encoding="utf-8"?>
-<ds:datastoreItem xmlns:ds="http://schemas.openxmlformats.org/officeDocument/2006/customXml" ds:itemID="{041ED15B-3029-4C22-A869-6130E8BBFE80}">
+<ds:datastoreItem xmlns:ds="http://schemas.openxmlformats.org/officeDocument/2006/customXml" ds:itemID="{1EEE786D-B586-4CB4-B70F-DBA561138187}">
   <ds:schemaRefs>
     <ds:schemaRef ds:uri="http://schemas.openxmlformats.org/officeDocument/2006/bibliography"/>
   </ds:schemaRefs>

</xml_diff>